<commit_message>
add current class summary 16/11/18
</commit_message>
<xml_diff>
--- a/수업내용_16905.docx
+++ b/수업내용_16905.docx
@@ -59518,7 +59518,7 @@
         <w:rPr>
           <w:rFonts w:hint="eastAsia"/>
         </w:rPr>
-        <w:t>1115</w:t>
+        <w:t>1116</w:t>
       </w:r>
       <w:r>
         <w:t>--------------------------</w:t>
@@ -59538,7 +59538,6 @@
         <w:spacing w:after="0" w:line="240" w:lineRule="auto"/>
         <w:jc w:val="left"/>
         <w:rPr>
-          <w:rFonts w:hint="eastAsia"/>
           <w:color w:val="000000" w:themeColor="text1"/>
           <w:sz w:val="22"/>
         </w:rPr>
@@ -59557,7 +59556,6 @@
         <w:spacing w:after="0" w:line="240" w:lineRule="auto"/>
         <w:jc w:val="left"/>
         <w:rPr>
-          <w:rFonts w:hint="eastAsia"/>
           <w:color w:val="000000" w:themeColor="text1"/>
           <w:sz w:val="22"/>
         </w:rPr>
@@ -59583,7 +59581,6 @@
         <w:spacing w:after="0" w:line="240" w:lineRule="auto"/>
         <w:jc w:val="left"/>
         <w:rPr>
-          <w:rFonts w:hint="eastAsia"/>
           <w:color w:val="000000" w:themeColor="text1"/>
           <w:sz w:val="22"/>
         </w:rPr>
@@ -59603,7 +59600,6 @@
         <w:ind w:firstLineChars="100" w:firstLine="220"/>
         <w:jc w:val="left"/>
         <w:rPr>
-          <w:rFonts w:hint="eastAsia"/>
           <w:color w:val="000000" w:themeColor="text1"/>
           <w:sz w:val="22"/>
         </w:rPr>
@@ -59709,29 +59705,26 @@
         <w:spacing w:after="0" w:line="240" w:lineRule="auto"/>
         <w:jc w:val="left"/>
         <w:rPr>
-          <w:rFonts w:hint="eastAsia"/>
-          <w:color w:val="000000" w:themeColor="text1"/>
-          <w:sz w:val="22"/>
-        </w:rPr>
-      </w:pPr>
-    </w:p>
-    <w:p>
-      <w:pPr>
-        <w:spacing w:after="0" w:line="240" w:lineRule="auto"/>
-        <w:jc w:val="left"/>
-        <w:rPr>
-          <w:rFonts w:hint="eastAsia"/>
-          <w:color w:val="000000" w:themeColor="text1"/>
-          <w:sz w:val="22"/>
-        </w:rPr>
-      </w:pPr>
-    </w:p>
-    <w:p>
-      <w:pPr>
-        <w:spacing w:after="0" w:line="240" w:lineRule="auto"/>
-        <w:jc w:val="left"/>
-        <w:rPr>
-          <w:rFonts w:hint="eastAsia"/>
+          <w:color w:val="000000" w:themeColor="text1"/>
+          <w:sz w:val="22"/>
+        </w:rPr>
+      </w:pPr>
+    </w:p>
+    <w:p>
+      <w:pPr>
+        <w:spacing w:after="0" w:line="240" w:lineRule="auto"/>
+        <w:jc w:val="left"/>
+        <w:rPr>
+          <w:color w:val="000000" w:themeColor="text1"/>
+          <w:sz w:val="22"/>
+        </w:rPr>
+      </w:pPr>
+    </w:p>
+    <w:p>
+      <w:pPr>
+        <w:spacing w:after="0" w:line="240" w:lineRule="auto"/>
+        <w:jc w:val="left"/>
+        <w:rPr>
           <w:color w:val="000000" w:themeColor="text1"/>
           <w:sz w:val="22"/>
         </w:rPr>
@@ -59750,7 +59743,6 @@
         <w:spacing w:after="0" w:line="240" w:lineRule="auto"/>
         <w:jc w:val="left"/>
         <w:rPr>
-          <w:rFonts w:hint="eastAsia"/>
           <w:color w:val="000000" w:themeColor="text1"/>
           <w:sz w:val="22"/>
         </w:rPr>
@@ -59802,7 +59794,6 @@
         <w:spacing w:after="0" w:line="240" w:lineRule="auto"/>
         <w:jc w:val="left"/>
         <w:rPr>
-          <w:rFonts w:hint="eastAsia"/>
           <w:color w:val="000000" w:themeColor="text1"/>
           <w:sz w:val="22"/>
         </w:rPr>
@@ -59823,7 +59814,6 @@
         <w:spacing w:after="0" w:line="240" w:lineRule="auto"/>
         <w:jc w:val="center"/>
         <w:rPr>
-          <w:rFonts w:hint="eastAsia"/>
           <w:b/>
           <w:color w:val="000000" w:themeColor="text1"/>
           <w:sz w:val="28"/>
@@ -59848,29 +59838,26 @@
         <w:spacing w:after="0" w:line="240" w:lineRule="auto"/>
         <w:jc w:val="left"/>
         <w:rPr>
-          <w:rFonts w:hint="eastAsia"/>
-          <w:color w:val="000000" w:themeColor="text1"/>
-          <w:sz w:val="22"/>
-        </w:rPr>
-      </w:pPr>
-    </w:p>
-    <w:p>
-      <w:pPr>
-        <w:spacing w:after="0" w:line="240" w:lineRule="auto"/>
-        <w:jc w:val="left"/>
-        <w:rPr>
-          <w:rFonts w:hint="eastAsia"/>
-          <w:color w:val="000000" w:themeColor="text1"/>
-          <w:sz w:val="22"/>
-        </w:rPr>
-      </w:pPr>
-    </w:p>
-    <w:p>
-      <w:pPr>
-        <w:spacing w:after="0" w:line="240" w:lineRule="auto"/>
-        <w:jc w:val="left"/>
-        <w:rPr>
-          <w:rFonts w:hint="eastAsia"/>
+          <w:color w:val="000000" w:themeColor="text1"/>
+          <w:sz w:val="22"/>
+        </w:rPr>
+      </w:pPr>
+    </w:p>
+    <w:p>
+      <w:pPr>
+        <w:spacing w:after="0" w:line="240" w:lineRule="auto"/>
+        <w:jc w:val="left"/>
+        <w:rPr>
+          <w:color w:val="000000" w:themeColor="text1"/>
+          <w:sz w:val="22"/>
+        </w:rPr>
+      </w:pPr>
+    </w:p>
+    <w:p>
+      <w:pPr>
+        <w:spacing w:after="0" w:line="240" w:lineRule="auto"/>
+        <w:jc w:val="left"/>
+        <w:rPr>
           <w:color w:val="000000" w:themeColor="text1"/>
           <w:sz w:val="22"/>
         </w:rPr>
@@ -59923,7 +59910,6 @@
         <w:spacing w:after="0" w:line="240" w:lineRule="auto"/>
         <w:jc w:val="left"/>
         <w:rPr>
-          <w:rFonts w:hint="eastAsia"/>
           <w:color w:val="000000" w:themeColor="text1"/>
           <w:sz w:val="22"/>
         </w:rPr>
@@ -59942,7 +59928,6 @@
         <w:spacing w:after="0" w:line="240" w:lineRule="auto"/>
         <w:jc w:val="left"/>
         <w:rPr>
-          <w:rFonts w:hint="eastAsia"/>
           <w:color w:val="000000" w:themeColor="text1"/>
           <w:sz w:val="22"/>
         </w:rPr>
@@ -59971,7 +59956,6 @@
         <w:spacing w:after="0" w:line="240" w:lineRule="auto"/>
         <w:jc w:val="left"/>
         <w:rPr>
-          <w:rFonts w:hint="eastAsia"/>
           <w:color w:val="000000" w:themeColor="text1"/>
           <w:sz w:val="22"/>
         </w:rPr>
@@ -60009,33 +59993,14 @@
           <w:color w:val="000000" w:themeColor="text1"/>
           <w:sz w:val="22"/>
         </w:rPr>
-        <w:t xml:space="preserve"> </w:t>
-      </w:r>
-      <w:proofErr w:type="spellStart"/>
-      <w:r>
-        <w:rPr>
-          <w:rFonts w:hint="eastAsia"/>
-          <w:color w:val="000000" w:themeColor="text1"/>
-          <w:sz w:val="22"/>
-        </w:rPr>
-        <w:t>를</w:t>
-      </w:r>
-      <w:proofErr w:type="spellEnd"/>
-      <w:r>
-        <w:rPr>
-          <w:rFonts w:hint="eastAsia"/>
-          <w:color w:val="000000" w:themeColor="text1"/>
-          <w:sz w:val="22"/>
-        </w:rPr>
-        <w:t xml:space="preserve"> 추가</w:t>
-      </w:r>
-    </w:p>
-    <w:p>
-      <w:pPr>
-        <w:spacing w:after="0" w:line="240" w:lineRule="auto"/>
-        <w:jc w:val="left"/>
-        <w:rPr>
-          <w:rFonts w:hint="eastAsia"/>
+        <w:t xml:space="preserve"> 를 추가</w:t>
+      </w:r>
+    </w:p>
+    <w:p>
+      <w:pPr>
+        <w:spacing w:after="0" w:line="240" w:lineRule="auto"/>
+        <w:jc w:val="left"/>
+        <w:rPr>
           <w:color w:val="000000" w:themeColor="text1"/>
           <w:sz w:val="22"/>
         </w:rPr>
@@ -60054,7 +60019,6 @@
         <w:spacing w:after="0" w:line="240" w:lineRule="auto"/>
         <w:jc w:val="left"/>
         <w:rPr>
-          <w:rFonts w:hint="eastAsia"/>
           <w:color w:val="000000" w:themeColor="text1"/>
           <w:sz w:val="22"/>
         </w:rPr>
@@ -60091,7 +60055,6 @@
         <w:spacing w:after="0" w:line="240" w:lineRule="auto"/>
         <w:jc w:val="left"/>
         <w:rPr>
-          <w:rFonts w:hint="eastAsia"/>
           <w:color w:val="000000" w:themeColor="text1"/>
           <w:sz w:val="22"/>
         </w:rPr>
@@ -60128,18 +60091,16 @@
         <w:spacing w:after="0" w:line="240" w:lineRule="auto"/>
         <w:jc w:val="left"/>
         <w:rPr>
-          <w:rFonts w:hint="eastAsia"/>
-          <w:color w:val="000000" w:themeColor="text1"/>
-          <w:sz w:val="22"/>
-        </w:rPr>
-      </w:pPr>
-    </w:p>
-    <w:p>
-      <w:pPr>
-        <w:spacing w:after="0" w:line="240" w:lineRule="auto"/>
-        <w:jc w:val="left"/>
-        <w:rPr>
-          <w:rFonts w:hint="eastAsia"/>
+          <w:color w:val="000000" w:themeColor="text1"/>
+          <w:sz w:val="22"/>
+        </w:rPr>
+      </w:pPr>
+    </w:p>
+    <w:p>
+      <w:pPr>
+        <w:spacing w:after="0" w:line="240" w:lineRule="auto"/>
+        <w:jc w:val="left"/>
+        <w:rPr>
           <w:b/>
           <w:color w:val="000000" w:themeColor="text1"/>
           <w:sz w:val="24"/>
@@ -60162,7 +60123,6 @@
         <w:spacing w:after="0" w:line="240" w:lineRule="auto"/>
         <w:jc w:val="left"/>
         <w:rPr>
-          <w:rFonts w:hint="eastAsia"/>
           <w:color w:val="000000" w:themeColor="text1"/>
           <w:sz w:val="22"/>
         </w:rPr>
@@ -60225,7 +60185,6 @@
         <w:spacing w:after="0" w:line="240" w:lineRule="auto"/>
         <w:jc w:val="left"/>
         <w:rPr>
-          <w:rFonts w:hint="eastAsia"/>
           <w:color w:val="000000" w:themeColor="text1"/>
           <w:sz w:val="22"/>
         </w:rPr>
@@ -60278,18 +60237,16 @@
         <w:spacing w:after="0" w:line="240" w:lineRule="auto"/>
         <w:jc w:val="left"/>
         <w:rPr>
-          <w:rFonts w:hint="eastAsia"/>
-          <w:color w:val="000000" w:themeColor="text1"/>
-          <w:sz w:val="22"/>
-        </w:rPr>
-      </w:pPr>
-    </w:p>
-    <w:p>
-      <w:pPr>
-        <w:spacing w:after="0" w:line="240" w:lineRule="auto"/>
-        <w:jc w:val="left"/>
-        <w:rPr>
-          <w:rFonts w:hint="eastAsia"/>
+          <w:color w:val="000000" w:themeColor="text1"/>
+          <w:sz w:val="22"/>
+        </w:rPr>
+      </w:pPr>
+    </w:p>
+    <w:p>
+      <w:pPr>
+        <w:spacing w:after="0" w:line="240" w:lineRule="auto"/>
+        <w:jc w:val="left"/>
+        <w:rPr>
           <w:color w:val="000000" w:themeColor="text1"/>
           <w:sz w:val="22"/>
         </w:rPr>
@@ -60326,7 +60283,6 @@
         <w:spacing w:after="0" w:line="240" w:lineRule="auto"/>
         <w:jc w:val="left"/>
         <w:rPr>
-          <w:rFonts w:hint="eastAsia"/>
           <w:color w:val="000000" w:themeColor="text1"/>
           <w:sz w:val="22"/>
         </w:rPr>
@@ -60371,18 +60327,16 @@
         <w:spacing w:after="0" w:line="240" w:lineRule="auto"/>
         <w:jc w:val="left"/>
         <w:rPr>
-          <w:rFonts w:hint="eastAsia"/>
-          <w:color w:val="000000" w:themeColor="text1"/>
-          <w:sz w:val="22"/>
-        </w:rPr>
-      </w:pPr>
-    </w:p>
-    <w:p>
-      <w:pPr>
-        <w:spacing w:after="0" w:line="240" w:lineRule="auto"/>
-        <w:jc w:val="left"/>
-        <w:rPr>
-          <w:rFonts w:hint="eastAsia"/>
+          <w:color w:val="000000" w:themeColor="text1"/>
+          <w:sz w:val="22"/>
+        </w:rPr>
+      </w:pPr>
+    </w:p>
+    <w:p>
+      <w:pPr>
+        <w:spacing w:after="0" w:line="240" w:lineRule="auto"/>
+        <w:jc w:val="left"/>
+        <w:rPr>
           <w:color w:val="000000" w:themeColor="text1"/>
           <w:sz w:val="22"/>
         </w:rPr>
@@ -60429,11 +60383,2069 @@
         <w:spacing w:after="0" w:line="240" w:lineRule="auto"/>
         <w:jc w:val="left"/>
         <w:rPr>
-          <w:rFonts w:hint="eastAsia"/>
-          <w:color w:val="000000" w:themeColor="text1"/>
-          <w:sz w:val="22"/>
-        </w:rPr>
-      </w:pPr>
+          <w:color w:val="000000" w:themeColor="text1"/>
+          <w:sz w:val="22"/>
+        </w:rPr>
+      </w:pPr>
+    </w:p>
+    <w:p>
+      <w:pPr>
+        <w:spacing w:after="0" w:line="240" w:lineRule="auto"/>
+        <w:jc w:val="left"/>
+        <w:rPr>
+          <w:color w:val="000000" w:themeColor="text1"/>
+          <w:sz w:val="22"/>
+        </w:rPr>
+      </w:pPr>
+    </w:p>
+    <w:p>
+      <w:pPr>
+        <w:spacing w:after="0" w:line="240" w:lineRule="auto"/>
+        <w:jc w:val="left"/>
+        <w:rPr>
+          <w:color w:val="000000" w:themeColor="text1"/>
+          <w:sz w:val="22"/>
+        </w:rPr>
+      </w:pPr>
+    </w:p>
+    <w:p>
+      <w:pPr>
+        <w:spacing w:after="0" w:line="240" w:lineRule="auto"/>
+        <w:jc w:val="left"/>
+        <w:rPr>
+          <w:color w:val="000000" w:themeColor="text1"/>
+          <w:sz w:val="22"/>
+        </w:rPr>
+      </w:pPr>
+    </w:p>
+    <w:p>
+      <w:pPr>
+        <w:spacing w:after="0" w:line="240" w:lineRule="auto"/>
+        <w:jc w:val="left"/>
+        <w:rPr>
+          <w:color w:val="000000" w:themeColor="text1"/>
+          <w:sz w:val="22"/>
+        </w:rPr>
+      </w:pPr>
+    </w:p>
+    <w:p>
+      <w:r>
+        <w:lastRenderedPageBreak/>
+        <w:t>-------------------------------------------</w:t>
+      </w:r>
+      <w:r>
+        <w:rPr>
+          <w:rFonts w:hint="eastAsia"/>
+        </w:rPr>
+        <w:t>---------</w:t>
+      </w:r>
+      <w:r>
+        <w:t>---------16</w:t>
+      </w:r>
+      <w:r>
+        <w:rPr>
+          <w:rFonts w:hint="eastAsia"/>
+        </w:rPr>
+        <w:t>1117</w:t>
+      </w:r>
+      <w:r>
+        <w:t>--------------------------</w:t>
+      </w:r>
+      <w:r>
+        <w:rPr>
+          <w:rFonts w:hint="eastAsia"/>
+        </w:rPr>
+        <w:t>---------</w:t>
+      </w:r>
+      <w:r>
+        <w:t>-----------------------</w:t>
+      </w:r>
+    </w:p>
+    <w:p>
+      <w:pPr>
+        <w:spacing w:after="0" w:line="240" w:lineRule="auto"/>
+        <w:jc w:val="left"/>
+        <w:rPr>
+          <w:color w:val="000000" w:themeColor="text1"/>
+          <w:sz w:val="22"/>
+        </w:rPr>
+      </w:pPr>
+      <w:r>
+        <w:rPr>
+          <w:rFonts w:hint="eastAsia"/>
+          <w:color w:val="000000" w:themeColor="text1"/>
+          <w:sz w:val="22"/>
+        </w:rPr>
+        <w:t xml:space="preserve">외부 변수를 참조하는 </w:t>
+      </w:r>
+      <w:proofErr w:type="spellStart"/>
+      <w:r>
+        <w:rPr>
+          <w:rFonts w:hint="eastAsia"/>
+          <w:color w:val="000000" w:themeColor="text1"/>
+          <w:sz w:val="22"/>
+        </w:rPr>
+        <w:t>람다식</w:t>
+      </w:r>
+      <w:proofErr w:type="spellEnd"/>
+      <w:r>
+        <w:rPr>
+          <w:rFonts w:hint="eastAsia"/>
+          <w:color w:val="000000" w:themeColor="text1"/>
+          <w:sz w:val="22"/>
+        </w:rPr>
+        <w:t xml:space="preserve">: 지역변수에서 처리될 때 상수(final)로 간주된다. </w:t>
+      </w:r>
+    </w:p>
+    <w:p>
+      <w:pPr>
+        <w:spacing w:after="0" w:line="240" w:lineRule="auto"/>
+        <w:jc w:val="left"/>
+        <w:rPr>
+          <w:color w:val="000000" w:themeColor="text1"/>
+          <w:sz w:val="22"/>
+        </w:rPr>
+      </w:pPr>
+      <w:r>
+        <w:rPr>
+          <w:rFonts w:hint="eastAsia"/>
+          <w:color w:val="000000" w:themeColor="text1"/>
+          <w:sz w:val="22"/>
+        </w:rPr>
+        <w:t xml:space="preserve">자주 쓰이는 형식의 </w:t>
+      </w:r>
+      <w:proofErr w:type="spellStart"/>
+      <w:r>
+        <w:rPr>
+          <w:rFonts w:hint="eastAsia"/>
+          <w:color w:val="000000" w:themeColor="text1"/>
+          <w:sz w:val="22"/>
+        </w:rPr>
+        <w:t>람다식</w:t>
+      </w:r>
+      <w:proofErr w:type="spellEnd"/>
+      <w:r>
+        <w:rPr>
+          <w:rFonts w:hint="eastAsia"/>
+          <w:color w:val="000000" w:themeColor="text1"/>
+          <w:sz w:val="22"/>
+        </w:rPr>
+        <w:t xml:space="preserve"> </w:t>
+      </w:r>
+      <w:proofErr w:type="spellStart"/>
+      <w:r>
+        <w:rPr>
+          <w:rFonts w:hint="eastAsia"/>
+          <w:color w:val="000000" w:themeColor="text1"/>
+          <w:sz w:val="22"/>
+        </w:rPr>
+        <w:t>메서드가</w:t>
+      </w:r>
+      <w:proofErr w:type="spellEnd"/>
+      <w:r>
+        <w:rPr>
+          <w:rFonts w:hint="eastAsia"/>
+          <w:color w:val="000000" w:themeColor="text1"/>
+          <w:sz w:val="22"/>
+        </w:rPr>
+        <w:t xml:space="preserve"> </w:t>
+      </w:r>
+      <w:proofErr w:type="spellStart"/>
+      <w:r>
+        <w:rPr>
+          <w:rFonts w:hint="eastAsia"/>
+          <w:color w:val="000000" w:themeColor="text1"/>
+          <w:sz w:val="22"/>
+        </w:rPr>
+        <w:t>jave.util.function</w:t>
+      </w:r>
+      <w:proofErr w:type="spellEnd"/>
+      <w:r>
+        <w:rPr>
+          <w:rFonts w:hint="eastAsia"/>
+          <w:color w:val="000000" w:themeColor="text1"/>
+          <w:sz w:val="22"/>
+        </w:rPr>
+        <w:t xml:space="preserve"> 에서 정의 되어 있어서 활용할 수 있다. </w:t>
+      </w:r>
+    </w:p>
+    <w:p>
+      <w:pPr>
+        <w:spacing w:after="0" w:line="240" w:lineRule="auto"/>
+        <w:jc w:val="left"/>
+        <w:rPr>
+          <w:color w:val="000000" w:themeColor="text1"/>
+          <w:sz w:val="22"/>
+        </w:rPr>
+      </w:pPr>
+    </w:p>
+    <w:p>
+      <w:pPr>
+        <w:spacing w:after="0" w:line="240" w:lineRule="auto"/>
+        <w:jc w:val="left"/>
+        <w:rPr>
+          <w:b/>
+          <w:color w:val="000000" w:themeColor="text1"/>
+          <w:sz w:val="22"/>
+          <w:u w:val="single"/>
+        </w:rPr>
+      </w:pPr>
+      <w:proofErr w:type="spellStart"/>
+      <w:r>
+        <w:rPr>
+          <w:rFonts w:hint="eastAsia"/>
+          <w:b/>
+          <w:color w:val="000000" w:themeColor="text1"/>
+          <w:sz w:val="22"/>
+          <w:u w:val="single"/>
+        </w:rPr>
+        <w:t>자주쓰는</w:t>
+      </w:r>
+      <w:proofErr w:type="spellEnd"/>
+      <w:r>
+        <w:rPr>
+          <w:rFonts w:hint="eastAsia"/>
+          <w:b/>
+          <w:color w:val="000000" w:themeColor="text1"/>
+          <w:sz w:val="22"/>
+          <w:u w:val="single"/>
+        </w:rPr>
+        <w:t xml:space="preserve"> </w:t>
+      </w:r>
+      <w:proofErr w:type="spellStart"/>
+      <w:r>
+        <w:rPr>
+          <w:rFonts w:hint="eastAsia"/>
+          <w:b/>
+          <w:color w:val="000000" w:themeColor="text1"/>
+          <w:sz w:val="22"/>
+          <w:u w:val="single"/>
+        </w:rPr>
+        <w:t>함수형인터페이스</w:t>
+      </w:r>
+      <w:proofErr w:type="spellEnd"/>
+      <w:r>
+        <w:rPr>
+          <w:rFonts w:hint="eastAsia"/>
+          <w:b/>
+          <w:color w:val="000000" w:themeColor="text1"/>
+          <w:sz w:val="22"/>
+          <w:u w:val="single"/>
+        </w:rPr>
+        <w:t xml:space="preserve"> </w:t>
+      </w:r>
+    </w:p>
+    <w:p>
+      <w:pPr>
+        <w:spacing w:after="0" w:line="240" w:lineRule="auto"/>
+        <w:jc w:val="left"/>
+        <w:rPr>
+          <w:color w:val="000000" w:themeColor="text1"/>
+          <w:sz w:val="22"/>
+        </w:rPr>
+      </w:pPr>
+      <w:proofErr w:type="spellStart"/>
+      <w:r>
+        <w:rPr>
+          <w:color w:val="000000" w:themeColor="text1"/>
+          <w:sz w:val="22"/>
+        </w:rPr>
+        <w:t>J</w:t>
+      </w:r>
+      <w:r>
+        <w:rPr>
+          <w:rFonts w:hint="eastAsia"/>
+          <w:color w:val="000000" w:themeColor="text1"/>
+          <w:sz w:val="22"/>
+        </w:rPr>
+        <w:t>ava.lang.Runnable</w:t>
+      </w:r>
+      <w:proofErr w:type="spellEnd"/>
+      <w:r>
+        <w:rPr>
+          <w:rFonts w:hint="eastAsia"/>
+          <w:color w:val="000000" w:themeColor="text1"/>
+          <w:sz w:val="22"/>
+        </w:rPr>
+        <w:tab/>
+      </w:r>
+      <w:r>
+        <w:rPr>
+          <w:color w:val="000000" w:themeColor="text1"/>
+          <w:sz w:val="22"/>
+        </w:rPr>
+        <w:sym w:font="Wingdings" w:char="F0E8"/>
+      </w:r>
+      <w:r>
+        <w:rPr>
+          <w:rFonts w:hint="eastAsia"/>
+          <w:color w:val="000000" w:themeColor="text1"/>
+          <w:sz w:val="22"/>
+        </w:rPr>
+        <w:tab/>
+        <w:t>void run(</w:t>
+      </w:r>
+      <w:proofErr w:type="gramStart"/>
+      <w:r>
+        <w:rPr>
+          <w:rFonts w:hint="eastAsia"/>
+          <w:color w:val="000000" w:themeColor="text1"/>
+          <w:sz w:val="22"/>
+        </w:rPr>
+        <w:t>)</w:t>
+      </w:r>
+      <w:r>
+        <w:rPr>
+          <w:rFonts w:hint="eastAsia"/>
+          <w:color w:val="000000" w:themeColor="text1"/>
+          <w:sz w:val="22"/>
+        </w:rPr>
+        <w:tab/>
+        <w:t>:</w:t>
+      </w:r>
+      <w:proofErr w:type="gramEnd"/>
+      <w:r>
+        <w:rPr>
+          <w:rFonts w:hint="eastAsia"/>
+          <w:color w:val="000000" w:themeColor="text1"/>
+          <w:sz w:val="22"/>
+        </w:rPr>
+        <w:t xml:space="preserve"> 매개변수 없음, </w:t>
+      </w:r>
+      <w:proofErr w:type="spellStart"/>
+      <w:r>
+        <w:rPr>
+          <w:rFonts w:hint="eastAsia"/>
+          <w:color w:val="000000" w:themeColor="text1"/>
+          <w:sz w:val="22"/>
+        </w:rPr>
+        <w:t>반환값</w:t>
+      </w:r>
+      <w:proofErr w:type="spellEnd"/>
+      <w:r>
+        <w:rPr>
+          <w:rFonts w:hint="eastAsia"/>
+          <w:color w:val="000000" w:themeColor="text1"/>
+          <w:sz w:val="22"/>
+        </w:rPr>
+        <w:t xml:space="preserve"> 없음</w:t>
+      </w:r>
+    </w:p>
+    <w:p>
+      <w:pPr>
+        <w:spacing w:after="0" w:line="240" w:lineRule="auto"/>
+        <w:jc w:val="left"/>
+        <w:rPr>
+          <w:color w:val="000000" w:themeColor="text1"/>
+          <w:sz w:val="22"/>
+        </w:rPr>
+      </w:pPr>
+      <w:r>
+        <w:rPr>
+          <w:rFonts w:hint="eastAsia"/>
+          <w:color w:val="000000" w:themeColor="text1"/>
+          <w:sz w:val="22"/>
+        </w:rPr>
+        <w:t>Supplier&lt;T&gt;</w:t>
+      </w:r>
+      <w:r>
+        <w:rPr>
+          <w:rFonts w:hint="eastAsia"/>
+          <w:color w:val="000000" w:themeColor="text1"/>
+          <w:sz w:val="22"/>
+        </w:rPr>
+        <w:tab/>
+      </w:r>
+      <w:r>
+        <w:rPr>
+          <w:rFonts w:hint="eastAsia"/>
+          <w:color w:val="000000" w:themeColor="text1"/>
+          <w:sz w:val="22"/>
+        </w:rPr>
+        <w:tab/>
+      </w:r>
+      <w:r>
+        <w:rPr>
+          <w:color w:val="000000" w:themeColor="text1"/>
+          <w:sz w:val="22"/>
+        </w:rPr>
+        <w:sym w:font="Wingdings" w:char="F0E8"/>
+      </w:r>
+      <w:r>
+        <w:rPr>
+          <w:rFonts w:hint="eastAsia"/>
+          <w:color w:val="000000" w:themeColor="text1"/>
+          <w:sz w:val="22"/>
+        </w:rPr>
+        <w:tab/>
+        <w:t>T get(</w:t>
+      </w:r>
+      <w:proofErr w:type="gramStart"/>
+      <w:r>
+        <w:rPr>
+          <w:rFonts w:hint="eastAsia"/>
+          <w:color w:val="000000" w:themeColor="text1"/>
+          <w:sz w:val="22"/>
+        </w:rPr>
+        <w:t>)</w:t>
+      </w:r>
+      <w:r>
+        <w:rPr>
+          <w:rFonts w:hint="eastAsia"/>
+          <w:color w:val="000000" w:themeColor="text1"/>
+          <w:sz w:val="22"/>
+        </w:rPr>
+        <w:tab/>
+      </w:r>
+      <w:r>
+        <w:rPr>
+          <w:rFonts w:hint="eastAsia"/>
+          <w:color w:val="000000" w:themeColor="text1"/>
+          <w:sz w:val="22"/>
+        </w:rPr>
+        <w:tab/>
+        <w:t>:</w:t>
+      </w:r>
+      <w:proofErr w:type="gramEnd"/>
+      <w:r>
+        <w:rPr>
+          <w:rFonts w:hint="eastAsia"/>
+          <w:color w:val="000000" w:themeColor="text1"/>
+          <w:sz w:val="22"/>
+        </w:rPr>
+        <w:t xml:space="preserve"> 매개변수 없음, </w:t>
+      </w:r>
+      <w:proofErr w:type="spellStart"/>
+      <w:r>
+        <w:rPr>
+          <w:rFonts w:hint="eastAsia"/>
+          <w:color w:val="000000" w:themeColor="text1"/>
+          <w:sz w:val="22"/>
+        </w:rPr>
+        <w:t>반환값</w:t>
+      </w:r>
+      <w:proofErr w:type="spellEnd"/>
+      <w:r>
+        <w:rPr>
+          <w:rFonts w:hint="eastAsia"/>
+          <w:color w:val="000000" w:themeColor="text1"/>
+          <w:sz w:val="22"/>
+        </w:rPr>
+        <w:t xml:space="preserve"> 있음</w:t>
+      </w:r>
+    </w:p>
+    <w:p>
+      <w:pPr>
+        <w:spacing w:after="0" w:line="240" w:lineRule="auto"/>
+        <w:jc w:val="left"/>
+        <w:rPr>
+          <w:color w:val="000000" w:themeColor="text1"/>
+          <w:sz w:val="22"/>
+        </w:rPr>
+      </w:pPr>
+      <w:r>
+        <w:rPr>
+          <w:rFonts w:hint="eastAsia"/>
+          <w:color w:val="000000" w:themeColor="text1"/>
+          <w:sz w:val="22"/>
+        </w:rPr>
+        <w:t>Consumer&lt;T&gt;</w:t>
+      </w:r>
+      <w:r>
+        <w:rPr>
+          <w:rFonts w:hint="eastAsia"/>
+          <w:color w:val="000000" w:themeColor="text1"/>
+          <w:sz w:val="22"/>
+        </w:rPr>
+        <w:tab/>
+      </w:r>
+      <w:r>
+        <w:rPr>
+          <w:rFonts w:hint="eastAsia"/>
+          <w:color w:val="000000" w:themeColor="text1"/>
+          <w:sz w:val="22"/>
+        </w:rPr>
+        <w:tab/>
+      </w:r>
+      <w:r>
+        <w:rPr>
+          <w:color w:val="000000" w:themeColor="text1"/>
+          <w:sz w:val="22"/>
+        </w:rPr>
+        <w:sym w:font="Wingdings" w:char="F0E8"/>
+      </w:r>
+      <w:r>
+        <w:rPr>
+          <w:rFonts w:hint="eastAsia"/>
+          <w:color w:val="000000" w:themeColor="text1"/>
+          <w:sz w:val="22"/>
+        </w:rPr>
+        <w:tab/>
+        <w:t>void accept(T t</w:t>
+      </w:r>
+      <w:proofErr w:type="gramStart"/>
+      <w:r>
+        <w:rPr>
+          <w:rFonts w:hint="eastAsia"/>
+          <w:color w:val="000000" w:themeColor="text1"/>
+          <w:sz w:val="22"/>
+        </w:rPr>
+        <w:t>)</w:t>
+      </w:r>
+      <w:r>
+        <w:rPr>
+          <w:rFonts w:hint="eastAsia"/>
+          <w:color w:val="000000" w:themeColor="text1"/>
+          <w:sz w:val="22"/>
+        </w:rPr>
+        <w:tab/>
+        <w:t>:</w:t>
+      </w:r>
+      <w:proofErr w:type="gramEnd"/>
+      <w:r>
+        <w:rPr>
+          <w:rFonts w:hint="eastAsia"/>
+          <w:color w:val="000000" w:themeColor="text1"/>
+          <w:sz w:val="22"/>
+        </w:rPr>
+        <w:t xml:space="preserve"> </w:t>
+      </w:r>
+      <w:r>
+        <w:rPr>
+          <w:rFonts w:hint="eastAsia"/>
+          <w:color w:val="000000" w:themeColor="text1"/>
+          <w:sz w:val="22"/>
+        </w:rPr>
+        <w:t xml:space="preserve">매개변수 있음, </w:t>
+      </w:r>
+      <w:proofErr w:type="spellStart"/>
+      <w:r>
+        <w:rPr>
+          <w:rFonts w:hint="eastAsia"/>
+          <w:color w:val="000000" w:themeColor="text1"/>
+          <w:sz w:val="22"/>
+        </w:rPr>
+        <w:t>반환값</w:t>
+      </w:r>
+      <w:proofErr w:type="spellEnd"/>
+      <w:r>
+        <w:rPr>
+          <w:rFonts w:hint="eastAsia"/>
+          <w:color w:val="000000" w:themeColor="text1"/>
+          <w:sz w:val="22"/>
+        </w:rPr>
+        <w:t xml:space="preserve"> 없음</w:t>
+      </w:r>
+    </w:p>
+    <w:p>
+      <w:pPr>
+        <w:spacing w:after="0" w:line="240" w:lineRule="auto"/>
+        <w:jc w:val="left"/>
+        <w:rPr>
+          <w:color w:val="000000" w:themeColor="text1"/>
+          <w:sz w:val="22"/>
+        </w:rPr>
+      </w:pPr>
+      <w:r>
+        <w:rPr>
+          <w:rFonts w:hint="eastAsia"/>
+          <w:color w:val="000000" w:themeColor="text1"/>
+          <w:sz w:val="22"/>
+        </w:rPr>
+        <w:t>Function&lt;T,</w:t>
+      </w:r>
+      <w:r>
+        <w:rPr>
+          <w:rFonts w:hint="eastAsia"/>
+          <w:color w:val="000000" w:themeColor="text1"/>
+          <w:sz w:val="22"/>
+        </w:rPr>
+        <w:t xml:space="preserve"> </w:t>
+      </w:r>
+      <w:r>
+        <w:rPr>
+          <w:rFonts w:hint="eastAsia"/>
+          <w:color w:val="000000" w:themeColor="text1"/>
+          <w:sz w:val="22"/>
+        </w:rPr>
+        <w:t>R&gt;</w:t>
+      </w:r>
+      <w:r>
+        <w:rPr>
+          <w:rFonts w:hint="eastAsia"/>
+          <w:color w:val="000000" w:themeColor="text1"/>
+          <w:sz w:val="22"/>
+        </w:rPr>
+        <w:tab/>
+      </w:r>
+      <w:r>
+        <w:rPr>
+          <w:rFonts w:hint="eastAsia"/>
+          <w:color w:val="000000" w:themeColor="text1"/>
+          <w:sz w:val="22"/>
+        </w:rPr>
+        <w:tab/>
+      </w:r>
+      <w:r>
+        <w:rPr>
+          <w:color w:val="000000" w:themeColor="text1"/>
+          <w:sz w:val="22"/>
+        </w:rPr>
+        <w:sym w:font="Wingdings" w:char="F0E8"/>
+      </w:r>
+      <w:r>
+        <w:rPr>
+          <w:rFonts w:hint="eastAsia"/>
+          <w:color w:val="000000" w:themeColor="text1"/>
+          <w:sz w:val="22"/>
+        </w:rPr>
+        <w:tab/>
+        <w:t>R apply(T t</w:t>
+      </w:r>
+      <w:proofErr w:type="gramStart"/>
+      <w:r>
+        <w:rPr>
+          <w:rFonts w:hint="eastAsia"/>
+          <w:color w:val="000000" w:themeColor="text1"/>
+          <w:sz w:val="22"/>
+        </w:rPr>
+        <w:t>)</w:t>
+      </w:r>
+      <w:r>
+        <w:rPr>
+          <w:rFonts w:hint="eastAsia"/>
+          <w:color w:val="000000" w:themeColor="text1"/>
+          <w:sz w:val="22"/>
+        </w:rPr>
+        <w:tab/>
+        <w:t>:</w:t>
+      </w:r>
+      <w:proofErr w:type="gramEnd"/>
+      <w:r>
+        <w:rPr>
+          <w:rFonts w:hint="eastAsia"/>
+          <w:color w:val="000000" w:themeColor="text1"/>
+          <w:sz w:val="22"/>
+        </w:rPr>
+        <w:t xml:space="preserve"> </w:t>
+      </w:r>
+      <w:r>
+        <w:rPr>
+          <w:rFonts w:hint="eastAsia"/>
+          <w:color w:val="000000" w:themeColor="text1"/>
+          <w:sz w:val="22"/>
+        </w:rPr>
+        <w:t>일반적인 함수, 하나의 매개변수와 결과 반환</w:t>
+      </w:r>
+    </w:p>
+    <w:p>
+      <w:pPr>
+        <w:spacing w:after="0" w:line="240" w:lineRule="auto"/>
+        <w:jc w:val="left"/>
+        <w:rPr>
+          <w:color w:val="000000" w:themeColor="text1"/>
+          <w:sz w:val="22"/>
+        </w:rPr>
+      </w:pPr>
+      <w:r>
+        <w:rPr>
+          <w:rFonts w:hint="eastAsia"/>
+          <w:color w:val="000000" w:themeColor="text1"/>
+          <w:sz w:val="22"/>
+        </w:rPr>
+        <w:t>Predicate&lt;T&gt;</w:t>
+      </w:r>
+      <w:r>
+        <w:rPr>
+          <w:rFonts w:hint="eastAsia"/>
+          <w:color w:val="000000" w:themeColor="text1"/>
+          <w:sz w:val="22"/>
+        </w:rPr>
+        <w:tab/>
+      </w:r>
+      <w:r>
+        <w:rPr>
+          <w:rFonts w:hint="eastAsia"/>
+          <w:color w:val="000000" w:themeColor="text1"/>
+          <w:sz w:val="22"/>
+        </w:rPr>
+        <w:tab/>
+      </w:r>
+      <w:r>
+        <w:rPr>
+          <w:color w:val="000000" w:themeColor="text1"/>
+          <w:sz w:val="22"/>
+        </w:rPr>
+        <w:sym w:font="Wingdings" w:char="F0E8"/>
+      </w:r>
+      <w:r>
+        <w:rPr>
+          <w:rFonts w:hint="eastAsia"/>
+          <w:color w:val="000000" w:themeColor="text1"/>
+          <w:sz w:val="22"/>
+        </w:rPr>
+        <w:tab/>
+      </w:r>
+      <w:proofErr w:type="spellStart"/>
+      <w:r>
+        <w:rPr>
+          <w:rFonts w:hint="eastAsia"/>
+          <w:color w:val="000000" w:themeColor="text1"/>
+          <w:sz w:val="22"/>
+        </w:rPr>
+        <w:t>boolean</w:t>
+      </w:r>
+      <w:proofErr w:type="spellEnd"/>
+      <w:r>
+        <w:rPr>
+          <w:rFonts w:hint="eastAsia"/>
+          <w:color w:val="000000" w:themeColor="text1"/>
+          <w:sz w:val="22"/>
+        </w:rPr>
+        <w:t xml:space="preserve"> test(T t)</w:t>
+      </w:r>
+      <w:r>
+        <w:rPr>
+          <w:color w:val="000000" w:themeColor="text1"/>
+          <w:sz w:val="22"/>
+        </w:rPr>
+        <w:t>:</w:t>
+      </w:r>
+      <w:r>
+        <w:rPr>
+          <w:rFonts w:hint="eastAsia"/>
+          <w:color w:val="000000" w:themeColor="text1"/>
+          <w:sz w:val="22"/>
+        </w:rPr>
+        <w:t xml:space="preserve"> </w:t>
+      </w:r>
+      <w:proofErr w:type="spellStart"/>
+      <w:r>
+        <w:rPr>
+          <w:rFonts w:hint="eastAsia"/>
+          <w:color w:val="000000" w:themeColor="text1"/>
+          <w:sz w:val="22"/>
+        </w:rPr>
+        <w:t>조건식을</w:t>
+      </w:r>
+      <w:proofErr w:type="spellEnd"/>
+      <w:r>
+        <w:rPr>
+          <w:rFonts w:hint="eastAsia"/>
+          <w:color w:val="000000" w:themeColor="text1"/>
+          <w:sz w:val="22"/>
+        </w:rPr>
+        <w:t xml:space="preserve"> 표현하는데 사용. 매개변수 하나, 반환타입은 </w:t>
+      </w:r>
+      <w:proofErr w:type="spellStart"/>
+      <w:r>
+        <w:rPr>
+          <w:rFonts w:hint="eastAsia"/>
+          <w:color w:val="000000" w:themeColor="text1"/>
+          <w:sz w:val="22"/>
+        </w:rPr>
+        <w:t>boolean</w:t>
+      </w:r>
+      <w:proofErr w:type="spellEnd"/>
+    </w:p>
+    <w:p>
+      <w:pPr>
+        <w:spacing w:after="0" w:line="240" w:lineRule="auto"/>
+        <w:jc w:val="left"/>
+        <w:rPr>
+          <w:color w:val="000000" w:themeColor="text1"/>
+          <w:sz w:val="22"/>
+        </w:rPr>
+      </w:pPr>
+    </w:p>
+    <w:p>
+      <w:pPr>
+        <w:spacing w:after="0" w:line="240" w:lineRule="auto"/>
+        <w:jc w:val="left"/>
+        <w:rPr>
+          <w:color w:val="000000" w:themeColor="text1"/>
+          <w:sz w:val="22"/>
+        </w:rPr>
+      </w:pPr>
+      <w:r>
+        <w:rPr>
+          <w:color w:val="000000" w:themeColor="text1"/>
+          <w:sz w:val="22"/>
+        </w:rPr>
+        <w:t>매개변수의</w:t>
+      </w:r>
+      <w:r>
+        <w:rPr>
+          <w:rFonts w:hint="eastAsia"/>
+          <w:color w:val="000000" w:themeColor="text1"/>
+          <w:sz w:val="22"/>
+        </w:rPr>
+        <w:t xml:space="preserve"> 개수가 2개인 함수 인터페이스는 Bi가 접두사로 붙는다. </w:t>
+      </w:r>
+    </w:p>
+    <w:p>
+      <w:pPr>
+        <w:spacing w:after="0" w:line="240" w:lineRule="auto"/>
+        <w:jc w:val="left"/>
+        <w:rPr>
+          <w:color w:val="000000" w:themeColor="text1"/>
+          <w:sz w:val="22"/>
+        </w:rPr>
+      </w:pPr>
+      <w:proofErr w:type="spellStart"/>
+      <w:r>
+        <w:rPr>
+          <w:rFonts w:hint="eastAsia"/>
+          <w:color w:val="000000" w:themeColor="text1"/>
+          <w:sz w:val="22"/>
+        </w:rPr>
+        <w:t>BiConsumer</w:t>
+      </w:r>
+      <w:proofErr w:type="spellEnd"/>
+      <w:r>
+        <w:rPr>
+          <w:rFonts w:hint="eastAsia"/>
+          <w:color w:val="000000" w:themeColor="text1"/>
+          <w:sz w:val="22"/>
+        </w:rPr>
+        <w:t>&lt;T, U&gt;</w:t>
+      </w:r>
+      <w:r>
+        <w:rPr>
+          <w:rFonts w:hint="eastAsia"/>
+          <w:color w:val="000000" w:themeColor="text1"/>
+          <w:sz w:val="22"/>
+        </w:rPr>
+        <w:tab/>
+      </w:r>
+      <w:r>
+        <w:rPr>
+          <w:color w:val="000000" w:themeColor="text1"/>
+          <w:sz w:val="22"/>
+        </w:rPr>
+        <w:sym w:font="Wingdings" w:char="F0E8"/>
+      </w:r>
+      <w:r>
+        <w:rPr>
+          <w:rFonts w:hint="eastAsia"/>
+          <w:color w:val="000000" w:themeColor="text1"/>
+          <w:sz w:val="22"/>
+        </w:rPr>
+        <w:tab/>
+        <w:t xml:space="preserve">void accept(T </w:t>
+      </w:r>
+      <w:proofErr w:type="spellStart"/>
+      <w:r>
+        <w:rPr>
+          <w:rFonts w:hint="eastAsia"/>
+          <w:color w:val="000000" w:themeColor="text1"/>
+          <w:sz w:val="22"/>
+        </w:rPr>
+        <w:t>t</w:t>
+      </w:r>
+      <w:proofErr w:type="spellEnd"/>
+      <w:r>
+        <w:rPr>
+          <w:rFonts w:hint="eastAsia"/>
+          <w:color w:val="000000" w:themeColor="text1"/>
+          <w:sz w:val="22"/>
+        </w:rPr>
+        <w:t>, U u</w:t>
+      </w:r>
+      <w:proofErr w:type="gramStart"/>
+      <w:r>
+        <w:rPr>
+          <w:rFonts w:hint="eastAsia"/>
+          <w:color w:val="000000" w:themeColor="text1"/>
+          <w:sz w:val="22"/>
+        </w:rPr>
+        <w:t>)</w:t>
+      </w:r>
+      <w:r>
+        <w:rPr>
+          <w:rFonts w:hint="eastAsia"/>
+          <w:color w:val="000000" w:themeColor="text1"/>
+          <w:sz w:val="22"/>
+        </w:rPr>
+        <w:tab/>
+        <w:t>:</w:t>
+      </w:r>
+      <w:proofErr w:type="gramEnd"/>
+      <w:r>
+        <w:rPr>
+          <w:rFonts w:hint="eastAsia"/>
+          <w:color w:val="000000" w:themeColor="text1"/>
+          <w:sz w:val="22"/>
+        </w:rPr>
+        <w:t xml:space="preserve"> 두 개의 매개변수 있음, </w:t>
+      </w:r>
+      <w:proofErr w:type="spellStart"/>
+      <w:r>
+        <w:rPr>
+          <w:rFonts w:hint="eastAsia"/>
+          <w:color w:val="000000" w:themeColor="text1"/>
+          <w:sz w:val="22"/>
+        </w:rPr>
+        <w:t>반환값</w:t>
+      </w:r>
+      <w:proofErr w:type="spellEnd"/>
+      <w:r>
+        <w:rPr>
+          <w:rFonts w:hint="eastAsia"/>
+          <w:color w:val="000000" w:themeColor="text1"/>
+          <w:sz w:val="22"/>
+        </w:rPr>
+        <w:t xml:space="preserve"> 없음</w:t>
+      </w:r>
+    </w:p>
+    <w:p>
+      <w:pPr>
+        <w:spacing w:after="0" w:line="240" w:lineRule="auto"/>
+        <w:jc w:val="left"/>
+        <w:rPr>
+          <w:color w:val="000000" w:themeColor="text1"/>
+          <w:sz w:val="22"/>
+        </w:rPr>
+      </w:pPr>
+      <w:proofErr w:type="spellStart"/>
+      <w:r>
+        <w:rPr>
+          <w:rFonts w:hint="eastAsia"/>
+          <w:color w:val="000000" w:themeColor="text1"/>
+          <w:sz w:val="22"/>
+        </w:rPr>
+        <w:t>BiPredicate</w:t>
+      </w:r>
+      <w:proofErr w:type="spellEnd"/>
+      <w:r>
+        <w:rPr>
+          <w:rFonts w:hint="eastAsia"/>
+          <w:color w:val="000000" w:themeColor="text1"/>
+          <w:sz w:val="22"/>
+        </w:rPr>
+        <w:t>&lt;T, U&gt;</w:t>
+      </w:r>
+      <w:r>
+        <w:rPr>
+          <w:rFonts w:hint="eastAsia"/>
+          <w:color w:val="000000" w:themeColor="text1"/>
+          <w:sz w:val="22"/>
+        </w:rPr>
+        <w:tab/>
+      </w:r>
+      <w:r>
+        <w:rPr>
+          <w:color w:val="000000" w:themeColor="text1"/>
+          <w:sz w:val="22"/>
+        </w:rPr>
+        <w:sym w:font="Wingdings" w:char="F0E8"/>
+      </w:r>
+      <w:r>
+        <w:rPr>
+          <w:rFonts w:hint="eastAsia"/>
+          <w:color w:val="000000" w:themeColor="text1"/>
+          <w:sz w:val="22"/>
+        </w:rPr>
+        <w:tab/>
+      </w:r>
+      <w:proofErr w:type="spellStart"/>
+      <w:r>
+        <w:rPr>
+          <w:rFonts w:hint="eastAsia"/>
+          <w:color w:val="000000" w:themeColor="text1"/>
+          <w:sz w:val="22"/>
+        </w:rPr>
+        <w:t>boolean</w:t>
+      </w:r>
+      <w:proofErr w:type="spellEnd"/>
+      <w:r>
+        <w:rPr>
+          <w:rFonts w:hint="eastAsia"/>
+          <w:color w:val="000000" w:themeColor="text1"/>
+          <w:sz w:val="22"/>
+        </w:rPr>
+        <w:t xml:space="preserve"> test(T </w:t>
+      </w:r>
+      <w:proofErr w:type="spellStart"/>
+      <w:r>
+        <w:rPr>
+          <w:rFonts w:hint="eastAsia"/>
+          <w:color w:val="000000" w:themeColor="text1"/>
+          <w:sz w:val="22"/>
+        </w:rPr>
+        <w:t>t</w:t>
+      </w:r>
+      <w:proofErr w:type="spellEnd"/>
+      <w:r>
+        <w:rPr>
+          <w:rFonts w:hint="eastAsia"/>
+          <w:color w:val="000000" w:themeColor="text1"/>
+          <w:sz w:val="22"/>
+        </w:rPr>
+        <w:t>, U u</w:t>
+      </w:r>
+      <w:proofErr w:type="gramStart"/>
+      <w:r>
+        <w:rPr>
+          <w:rFonts w:hint="eastAsia"/>
+          <w:color w:val="000000" w:themeColor="text1"/>
+          <w:sz w:val="22"/>
+        </w:rPr>
+        <w:t>)</w:t>
+      </w:r>
+      <w:r>
+        <w:rPr>
+          <w:rFonts w:hint="eastAsia"/>
+          <w:color w:val="000000" w:themeColor="text1"/>
+          <w:sz w:val="22"/>
+        </w:rPr>
+        <w:tab/>
+      </w:r>
+      <w:r>
+        <w:rPr>
+          <w:color w:val="000000" w:themeColor="text1"/>
+          <w:sz w:val="22"/>
+        </w:rPr>
+        <w:t>:</w:t>
+      </w:r>
+      <w:proofErr w:type="gramEnd"/>
+      <w:r>
+        <w:rPr>
+          <w:rFonts w:hint="eastAsia"/>
+          <w:color w:val="000000" w:themeColor="text1"/>
+          <w:sz w:val="22"/>
+        </w:rPr>
+        <w:t xml:space="preserve"> </w:t>
+      </w:r>
+      <w:proofErr w:type="spellStart"/>
+      <w:r>
+        <w:rPr>
+          <w:rFonts w:hint="eastAsia"/>
+          <w:color w:val="000000" w:themeColor="text1"/>
+          <w:sz w:val="22"/>
+        </w:rPr>
+        <w:t>조건식</w:t>
+      </w:r>
+      <w:proofErr w:type="spellEnd"/>
+      <w:r>
+        <w:rPr>
+          <w:rFonts w:hint="eastAsia"/>
+          <w:color w:val="000000" w:themeColor="text1"/>
+          <w:sz w:val="22"/>
+        </w:rPr>
+        <w:t xml:space="preserve"> 표현. 매개변수 </w:t>
+      </w:r>
+      <w:proofErr w:type="spellStart"/>
+      <w:r>
+        <w:rPr>
+          <w:rFonts w:hint="eastAsia"/>
+          <w:color w:val="000000" w:themeColor="text1"/>
+          <w:sz w:val="22"/>
+        </w:rPr>
+        <w:t>두개</w:t>
+      </w:r>
+      <w:proofErr w:type="spellEnd"/>
+      <w:r>
+        <w:rPr>
+          <w:rFonts w:hint="eastAsia"/>
+          <w:color w:val="000000" w:themeColor="text1"/>
+          <w:sz w:val="22"/>
+        </w:rPr>
+        <w:t xml:space="preserve">, </w:t>
+      </w:r>
+      <w:proofErr w:type="spellStart"/>
+      <w:r>
+        <w:rPr>
+          <w:rFonts w:hint="eastAsia"/>
+          <w:color w:val="000000" w:themeColor="text1"/>
+          <w:sz w:val="22"/>
+        </w:rPr>
+        <w:t>boolean</w:t>
+      </w:r>
+      <w:proofErr w:type="spellEnd"/>
+      <w:r>
+        <w:rPr>
+          <w:rFonts w:hint="eastAsia"/>
+          <w:color w:val="000000" w:themeColor="text1"/>
+          <w:sz w:val="22"/>
+        </w:rPr>
+        <w:t>반환</w:t>
+      </w:r>
+    </w:p>
+    <w:p>
+      <w:pPr>
+        <w:spacing w:after="0" w:line="240" w:lineRule="auto"/>
+        <w:jc w:val="left"/>
+        <w:rPr>
+          <w:color w:val="000000" w:themeColor="text1"/>
+          <w:sz w:val="22"/>
+        </w:rPr>
+      </w:pPr>
+      <w:proofErr w:type="spellStart"/>
+      <w:r>
+        <w:rPr>
+          <w:rFonts w:hint="eastAsia"/>
+          <w:color w:val="000000" w:themeColor="text1"/>
+          <w:sz w:val="22"/>
+        </w:rPr>
+        <w:t>BiFunction</w:t>
+      </w:r>
+      <w:proofErr w:type="spellEnd"/>
+      <w:r>
+        <w:rPr>
+          <w:rFonts w:hint="eastAsia"/>
+          <w:color w:val="000000" w:themeColor="text1"/>
+          <w:sz w:val="22"/>
+        </w:rPr>
+        <w:t>&lt;T, U, R&gt;</w:t>
+      </w:r>
+      <w:r>
+        <w:rPr>
+          <w:rFonts w:hint="eastAsia"/>
+          <w:color w:val="000000" w:themeColor="text1"/>
+          <w:sz w:val="22"/>
+        </w:rPr>
+        <w:tab/>
+      </w:r>
+      <w:r>
+        <w:rPr>
+          <w:color w:val="000000" w:themeColor="text1"/>
+          <w:sz w:val="22"/>
+        </w:rPr>
+        <w:sym w:font="Wingdings" w:char="F0E8"/>
+      </w:r>
+      <w:r>
+        <w:rPr>
+          <w:rFonts w:hint="eastAsia"/>
+          <w:color w:val="000000" w:themeColor="text1"/>
+          <w:sz w:val="22"/>
+        </w:rPr>
+        <w:tab/>
+        <w:t xml:space="preserve">R apply(T </w:t>
+      </w:r>
+      <w:proofErr w:type="spellStart"/>
+      <w:r>
+        <w:rPr>
+          <w:rFonts w:hint="eastAsia"/>
+          <w:color w:val="000000" w:themeColor="text1"/>
+          <w:sz w:val="22"/>
+        </w:rPr>
+        <w:t>t</w:t>
+      </w:r>
+      <w:proofErr w:type="spellEnd"/>
+      <w:r>
+        <w:rPr>
+          <w:rFonts w:hint="eastAsia"/>
+          <w:color w:val="000000" w:themeColor="text1"/>
+          <w:sz w:val="22"/>
+        </w:rPr>
+        <w:t>, U u</w:t>
+      </w:r>
+      <w:proofErr w:type="gramStart"/>
+      <w:r>
+        <w:rPr>
+          <w:rFonts w:hint="eastAsia"/>
+          <w:color w:val="000000" w:themeColor="text1"/>
+          <w:sz w:val="22"/>
+        </w:rPr>
+        <w:t>)</w:t>
+      </w:r>
+      <w:r>
+        <w:rPr>
+          <w:rFonts w:hint="eastAsia"/>
+          <w:color w:val="000000" w:themeColor="text1"/>
+          <w:sz w:val="22"/>
+        </w:rPr>
+        <w:tab/>
+        <w:t>:</w:t>
+      </w:r>
+      <w:proofErr w:type="gramEnd"/>
+      <w:r>
+        <w:rPr>
+          <w:rFonts w:hint="eastAsia"/>
+          <w:color w:val="000000" w:themeColor="text1"/>
+          <w:sz w:val="22"/>
+        </w:rPr>
+        <w:t xml:space="preserve"> 2개의 매개변수와 1개의 결과 반환</w:t>
+      </w:r>
+    </w:p>
+    <w:p>
+      <w:pPr>
+        <w:spacing w:after="0" w:line="240" w:lineRule="auto"/>
+        <w:jc w:val="left"/>
+        <w:rPr>
+          <w:color w:val="000000" w:themeColor="text1"/>
+          <w:sz w:val="22"/>
+        </w:rPr>
+      </w:pPr>
+    </w:p>
+    <w:p>
+      <w:pPr>
+        <w:spacing w:after="0" w:line="240" w:lineRule="auto"/>
+        <w:jc w:val="left"/>
+        <w:rPr>
+          <w:color w:val="000000" w:themeColor="text1"/>
+          <w:sz w:val="22"/>
+        </w:rPr>
+      </w:pPr>
+      <w:r>
+        <w:rPr>
+          <w:rFonts w:hint="eastAsia"/>
+          <w:color w:val="000000" w:themeColor="text1"/>
+          <w:sz w:val="22"/>
+        </w:rPr>
+        <w:t>2개이상은 직접 정의필요</w:t>
+      </w:r>
+    </w:p>
+    <w:p>
+      <w:pPr>
+        <w:spacing w:after="0" w:line="240" w:lineRule="auto"/>
+        <w:jc w:val="left"/>
+        <w:rPr>
+          <w:color w:val="000000" w:themeColor="text1"/>
+          <w:sz w:val="22"/>
+        </w:rPr>
+      </w:pPr>
+    </w:p>
+    <w:p>
+      <w:pPr>
+        <w:spacing w:after="0" w:line="240" w:lineRule="auto"/>
+        <w:jc w:val="left"/>
+        <w:rPr>
+          <w:color w:val="000000" w:themeColor="text1"/>
+          <w:sz w:val="22"/>
+        </w:rPr>
+      </w:pPr>
+      <w:r>
+        <w:rPr>
+          <w:color w:val="000000" w:themeColor="text1"/>
+          <w:sz w:val="22"/>
+        </w:rPr>
+        <w:t>L</w:t>
+      </w:r>
+      <w:r>
+        <w:rPr>
+          <w:rFonts w:hint="eastAsia"/>
+          <w:color w:val="000000" w:themeColor="text1"/>
+          <w:sz w:val="22"/>
+        </w:rPr>
+        <w:t>ist, set, map</w:t>
+      </w:r>
+      <w:r>
+        <w:rPr>
+          <w:rFonts w:hint="eastAsia"/>
+          <w:color w:val="000000" w:themeColor="text1"/>
+          <w:sz w:val="22"/>
+        </w:rPr>
+        <w:t xml:space="preserve">등 </w:t>
+      </w:r>
+      <w:proofErr w:type="spellStart"/>
+      <w:r>
+        <w:rPr>
+          <w:rFonts w:hint="eastAsia"/>
+          <w:color w:val="000000" w:themeColor="text1"/>
+          <w:sz w:val="22"/>
+        </w:rPr>
+        <w:t>콜랙션</w:t>
+      </w:r>
+      <w:r>
+        <w:rPr>
+          <w:rFonts w:hint="eastAsia"/>
+          <w:color w:val="000000" w:themeColor="text1"/>
+          <w:sz w:val="22"/>
+        </w:rPr>
+        <w:t>에</w:t>
+      </w:r>
+      <w:proofErr w:type="spellEnd"/>
+      <w:r>
+        <w:rPr>
+          <w:rFonts w:hint="eastAsia"/>
+          <w:color w:val="000000" w:themeColor="text1"/>
+          <w:sz w:val="22"/>
+        </w:rPr>
+        <w:t xml:space="preserve"> 함수형 인터페이스가 포함이 되어 있다. </w:t>
+      </w:r>
+    </w:p>
+    <w:p>
+      <w:pPr>
+        <w:spacing w:after="0" w:line="240" w:lineRule="auto"/>
+        <w:jc w:val="left"/>
+        <w:rPr>
+          <w:color w:val="000000" w:themeColor="text1"/>
+          <w:sz w:val="22"/>
+        </w:rPr>
+      </w:pPr>
+    </w:p>
+    <w:p>
+      <w:pPr>
+        <w:spacing w:after="0" w:line="240" w:lineRule="auto"/>
+        <w:jc w:val="center"/>
+        <w:rPr>
+          <w:b/>
+          <w:color w:val="000000" w:themeColor="text1"/>
+          <w:sz w:val="28"/>
+          <w:u w:val="single"/>
+        </w:rPr>
+      </w:pPr>
+      <w:proofErr w:type="gramStart"/>
+      <w:r>
+        <w:rPr>
+          <w:rFonts w:hint="eastAsia"/>
+          <w:b/>
+          <w:color w:val="000000" w:themeColor="text1"/>
+          <w:sz w:val="28"/>
+          <w:u w:val="single"/>
+        </w:rPr>
+        <w:t>stream</w:t>
+      </w:r>
+      <w:proofErr w:type="gramEnd"/>
+    </w:p>
+    <w:p>
+      <w:pPr>
+        <w:spacing w:after="0" w:line="240" w:lineRule="auto"/>
+        <w:jc w:val="left"/>
+        <w:rPr>
+          <w:color w:val="000000" w:themeColor="text1"/>
+          <w:sz w:val="22"/>
+        </w:rPr>
+      </w:pPr>
+    </w:p>
+    <w:p>
+      <w:pPr>
+        <w:spacing w:after="0" w:line="240" w:lineRule="auto"/>
+        <w:jc w:val="left"/>
+        <w:rPr>
+          <w:color w:val="000000" w:themeColor="text1"/>
+          <w:sz w:val="22"/>
+        </w:rPr>
+      </w:pPr>
+      <w:r>
+        <w:rPr>
+          <w:rFonts w:hint="eastAsia"/>
+          <w:color w:val="000000" w:themeColor="text1"/>
+          <w:sz w:val="22"/>
+        </w:rPr>
+        <w:t>향후 시간이 남으면 다시 다룰 예정</w:t>
+      </w:r>
+    </w:p>
+    <w:p>
+      <w:pPr>
+        <w:spacing w:after="0" w:line="240" w:lineRule="auto"/>
+        <w:jc w:val="left"/>
+        <w:rPr>
+          <w:color w:val="000000" w:themeColor="text1"/>
+          <w:sz w:val="22"/>
+        </w:rPr>
+      </w:pPr>
+    </w:p>
+    <w:p>
+      <w:pPr>
+        <w:spacing w:after="0" w:line="240" w:lineRule="auto"/>
+        <w:jc w:val="left"/>
+        <w:rPr>
+          <w:color w:val="000000" w:themeColor="text1"/>
+          <w:sz w:val="22"/>
+        </w:rPr>
+      </w:pPr>
+    </w:p>
+    <w:p>
+      <w:pPr>
+        <w:spacing w:after="0" w:line="240" w:lineRule="auto"/>
+        <w:jc w:val="center"/>
+        <w:rPr>
+          <w:b/>
+          <w:color w:val="000000" w:themeColor="text1"/>
+          <w:sz w:val="28"/>
+          <w:u w:val="single"/>
+        </w:rPr>
+      </w:pPr>
+      <w:proofErr w:type="spellStart"/>
+      <w:r>
+        <w:rPr>
+          <w:rFonts w:hint="eastAsia"/>
+          <w:b/>
+          <w:color w:val="000000" w:themeColor="text1"/>
+          <w:sz w:val="28"/>
+          <w:u w:val="single"/>
+        </w:rPr>
+        <w:t>람다식</w:t>
+      </w:r>
+      <w:proofErr w:type="spellEnd"/>
+    </w:p>
+    <w:p>
+      <w:pPr>
+        <w:spacing w:after="0" w:line="240" w:lineRule="auto"/>
+        <w:jc w:val="left"/>
+        <w:rPr>
+          <w:b/>
+          <w:color w:val="000000" w:themeColor="text1"/>
+          <w:sz w:val="22"/>
+          <w:u w:val="single"/>
+        </w:rPr>
+      </w:pPr>
+      <w:r>
+        <w:rPr>
+          <w:rFonts w:hint="eastAsia"/>
+          <w:b/>
+          <w:color w:val="000000" w:themeColor="text1"/>
+          <w:sz w:val="22"/>
+          <w:u w:val="single"/>
+        </w:rPr>
+        <w:t>입출력(</w:t>
+      </w:r>
+      <w:r>
+        <w:rPr>
+          <w:rFonts w:hint="eastAsia"/>
+          <w:b/>
+          <w:color w:val="FF0000"/>
+          <w:sz w:val="22"/>
+          <w:u w:val="single"/>
+        </w:rPr>
+        <w:t>I</w:t>
+      </w:r>
+      <w:r>
+        <w:rPr>
+          <w:rFonts w:hint="eastAsia"/>
+          <w:b/>
+          <w:color w:val="000000" w:themeColor="text1"/>
+          <w:sz w:val="22"/>
+          <w:u w:val="single"/>
+        </w:rPr>
+        <w:t xml:space="preserve">nput </w:t>
+      </w:r>
+      <w:r>
+        <w:rPr>
+          <w:rFonts w:hint="eastAsia"/>
+          <w:b/>
+          <w:color w:val="FF0000"/>
+          <w:sz w:val="22"/>
+          <w:u w:val="single"/>
+        </w:rPr>
+        <w:t>/</w:t>
+      </w:r>
+      <w:r>
+        <w:rPr>
+          <w:rFonts w:hint="eastAsia"/>
+          <w:b/>
+          <w:color w:val="000000" w:themeColor="text1"/>
+          <w:sz w:val="22"/>
+          <w:u w:val="single"/>
+        </w:rPr>
+        <w:t xml:space="preserve"> </w:t>
+      </w:r>
+      <w:r>
+        <w:rPr>
+          <w:rFonts w:hint="eastAsia"/>
+          <w:b/>
+          <w:color w:val="FF0000"/>
+          <w:sz w:val="22"/>
+          <w:u w:val="single"/>
+        </w:rPr>
+        <w:t>O</w:t>
+      </w:r>
+      <w:r>
+        <w:rPr>
+          <w:rFonts w:hint="eastAsia"/>
+          <w:b/>
+          <w:color w:val="000000" w:themeColor="text1"/>
+          <w:sz w:val="22"/>
+          <w:u w:val="single"/>
+        </w:rPr>
+        <w:t>utput)</w:t>
+      </w:r>
+    </w:p>
+    <w:p>
+      <w:pPr>
+        <w:spacing w:after="0" w:line="240" w:lineRule="auto"/>
+        <w:jc w:val="left"/>
+        <w:rPr>
+          <w:color w:val="000000" w:themeColor="text1"/>
+          <w:sz w:val="22"/>
+        </w:rPr>
+      </w:pPr>
+      <w:r>
+        <w:rPr>
+          <w:rFonts w:hint="eastAsia"/>
+          <w:color w:val="000000" w:themeColor="text1"/>
+          <w:sz w:val="22"/>
+        </w:rPr>
+        <w:t xml:space="preserve">입출력을 위해서는 일방으로 통행되기 때문에 데이터를 주고 받기 위해서는 2개의 통로가 있어야 한다. </w:t>
+      </w:r>
+    </w:p>
+    <w:p>
+      <w:pPr>
+        <w:spacing w:after="0" w:line="240" w:lineRule="auto"/>
+        <w:jc w:val="left"/>
+        <w:rPr>
+          <w:color w:val="000000" w:themeColor="text1"/>
+          <w:sz w:val="22"/>
+        </w:rPr>
+      </w:pPr>
+      <w:r>
+        <w:rPr>
+          <w:rFonts w:hint="eastAsia"/>
+          <w:color w:val="000000" w:themeColor="text1"/>
+          <w:sz w:val="22"/>
+        </w:rPr>
+        <w:t xml:space="preserve">한 개의 통로로 양방향을 모두 처리할 수는 없다. </w:t>
+      </w:r>
+    </w:p>
+    <w:p>
+      <w:pPr>
+        <w:spacing w:after="0" w:line="240" w:lineRule="auto"/>
+        <w:jc w:val="left"/>
+        <w:rPr>
+          <w:color w:val="000000" w:themeColor="text1"/>
+          <w:sz w:val="22"/>
+        </w:rPr>
+      </w:pPr>
+    </w:p>
+    <w:p>
+      <w:pPr>
+        <w:spacing w:after="0" w:line="240" w:lineRule="auto"/>
+        <w:jc w:val="left"/>
+        <w:rPr>
+          <w:color w:val="000000" w:themeColor="text1"/>
+          <w:sz w:val="22"/>
+        </w:rPr>
+      </w:pPr>
+      <w:r>
+        <w:rPr>
+          <w:rFonts w:hint="eastAsia"/>
+          <w:color w:val="000000" w:themeColor="text1"/>
+          <w:sz w:val="22"/>
+        </w:rPr>
+        <w:t>r</w:t>
+      </w:r>
+      <w:r>
+        <w:rPr>
+          <w:rFonts w:hint="eastAsia"/>
+          <w:color w:val="000000" w:themeColor="text1"/>
+          <w:sz w:val="22"/>
+        </w:rPr>
+        <w:t>ead</w:t>
+      </w:r>
+      <w:r>
+        <w:rPr>
+          <w:rFonts w:hint="eastAsia"/>
+          <w:color w:val="000000" w:themeColor="text1"/>
+          <w:sz w:val="22"/>
+        </w:rPr>
+        <w:t>()</w:t>
+      </w:r>
+      <w:r>
+        <w:rPr>
+          <w:rFonts w:hint="eastAsia"/>
+          <w:color w:val="000000" w:themeColor="text1"/>
+          <w:sz w:val="22"/>
+        </w:rPr>
+        <w:t>와 write</w:t>
+      </w:r>
+      <w:r>
+        <w:rPr>
+          <w:rFonts w:hint="eastAsia"/>
+          <w:color w:val="000000" w:themeColor="text1"/>
+          <w:sz w:val="22"/>
+        </w:rPr>
+        <w:t>()</w:t>
+      </w:r>
+      <w:r>
+        <w:rPr>
+          <w:rFonts w:hint="eastAsia"/>
+          <w:color w:val="000000" w:themeColor="text1"/>
+          <w:sz w:val="22"/>
+        </w:rPr>
+        <w:t>가 기본</w:t>
+      </w:r>
+    </w:p>
+    <w:p>
+      <w:pPr>
+        <w:spacing w:after="0" w:line="240" w:lineRule="auto"/>
+        <w:jc w:val="left"/>
+        <w:rPr>
+          <w:color w:val="000000" w:themeColor="text1"/>
+          <w:sz w:val="22"/>
+        </w:rPr>
+      </w:pPr>
+      <w:r>
+        <w:rPr>
+          <w:rFonts w:hint="eastAsia"/>
+          <w:color w:val="000000" w:themeColor="text1"/>
+          <w:sz w:val="22"/>
+        </w:rPr>
+        <w:t xml:space="preserve">기본 </w:t>
+      </w:r>
+      <w:r>
+        <w:rPr>
+          <w:rFonts w:hint="eastAsia"/>
+          <w:color w:val="000000" w:themeColor="text1"/>
+          <w:sz w:val="22"/>
+        </w:rPr>
+        <w:t xml:space="preserve">read()는 1byte를 읽어온다. </w:t>
+      </w:r>
+      <w:r>
+        <w:rPr>
+          <w:rFonts w:hint="eastAsia"/>
+          <w:color w:val="000000" w:themeColor="text1"/>
+          <w:sz w:val="22"/>
+        </w:rPr>
+        <w:t xml:space="preserve">읽어올 대상이 없으면 -1을 반환한다. </w:t>
+      </w:r>
+    </w:p>
+    <w:p>
+      <w:pPr>
+        <w:spacing w:after="0" w:line="240" w:lineRule="auto"/>
+        <w:jc w:val="left"/>
+        <w:rPr>
+          <w:color w:val="000000" w:themeColor="text1"/>
+          <w:sz w:val="22"/>
+        </w:rPr>
+      </w:pPr>
+      <w:r>
+        <w:rPr>
+          <w:rFonts w:hint="eastAsia"/>
+          <w:color w:val="000000" w:themeColor="text1"/>
+          <w:sz w:val="22"/>
+        </w:rPr>
+        <w:t>read(</w:t>
+      </w:r>
+      <w:proofErr w:type="spellStart"/>
+      <w:r>
+        <w:rPr>
+          <w:rFonts w:hint="eastAsia"/>
+          <w:color w:val="000000" w:themeColor="text1"/>
+          <w:sz w:val="22"/>
+        </w:rPr>
+        <w:t>a,b,c</w:t>
+      </w:r>
+      <w:proofErr w:type="spellEnd"/>
+      <w:r>
+        <w:rPr>
+          <w:rFonts w:hint="eastAsia"/>
+          <w:color w:val="000000" w:themeColor="text1"/>
+          <w:sz w:val="22"/>
+        </w:rPr>
+        <w:t xml:space="preserve">) </w:t>
+      </w:r>
+      <w:proofErr w:type="spellStart"/>
+      <w:r>
+        <w:rPr>
+          <w:rFonts w:hint="eastAsia"/>
+          <w:color w:val="000000" w:themeColor="text1"/>
+          <w:sz w:val="22"/>
+        </w:rPr>
+        <w:t>로</w:t>
+      </w:r>
+      <w:proofErr w:type="spellEnd"/>
+      <w:r>
+        <w:rPr>
+          <w:rFonts w:hint="eastAsia"/>
+          <w:color w:val="000000" w:themeColor="text1"/>
+          <w:sz w:val="22"/>
+        </w:rPr>
+        <w:t xml:space="preserve"> 사용할 수 있다. a위치에 b부터 c 길이만큼 읽는다.</w:t>
+      </w:r>
+    </w:p>
+    <w:p>
+      <w:pPr>
+        <w:spacing w:after="0" w:line="240" w:lineRule="auto"/>
+        <w:jc w:val="left"/>
+        <w:rPr>
+          <w:color w:val="000000" w:themeColor="text1"/>
+          <w:sz w:val="22"/>
+        </w:rPr>
+      </w:pPr>
+      <w:proofErr w:type="gramStart"/>
+      <w:r>
+        <w:rPr>
+          <w:rFonts w:hint="eastAsia"/>
+          <w:color w:val="000000" w:themeColor="text1"/>
+          <w:sz w:val="22"/>
+        </w:rPr>
+        <w:t>f</w:t>
+      </w:r>
+      <w:r>
+        <w:rPr>
+          <w:rFonts w:hint="eastAsia"/>
+          <w:color w:val="000000" w:themeColor="text1"/>
+          <w:sz w:val="22"/>
+        </w:rPr>
+        <w:t>lush</w:t>
+      </w:r>
+      <w:r>
+        <w:rPr>
+          <w:rFonts w:hint="eastAsia"/>
+          <w:color w:val="000000" w:themeColor="text1"/>
+          <w:sz w:val="22"/>
+        </w:rPr>
+        <w:t>()</w:t>
+      </w:r>
+      <w:proofErr w:type="gramEnd"/>
+    </w:p>
+    <w:p>
+      <w:pPr>
+        <w:spacing w:after="0" w:line="240" w:lineRule="auto"/>
+        <w:jc w:val="left"/>
+        <w:rPr>
+          <w:color w:val="000000" w:themeColor="text1"/>
+          <w:sz w:val="22"/>
+        </w:rPr>
+      </w:pPr>
+    </w:p>
+    <w:p>
+      <w:pPr>
+        <w:spacing w:after="0" w:line="240" w:lineRule="auto"/>
+        <w:jc w:val="left"/>
+        <w:rPr>
+          <w:color w:val="000000" w:themeColor="text1"/>
+          <w:sz w:val="22"/>
+        </w:rPr>
+      </w:pPr>
+      <w:proofErr w:type="spellStart"/>
+      <w:r>
+        <w:rPr>
+          <w:rFonts w:hint="eastAsia"/>
+          <w:color w:val="000000" w:themeColor="text1"/>
+          <w:sz w:val="22"/>
+        </w:rPr>
+        <w:t>ByteArrayInputStream</w:t>
+      </w:r>
+      <w:proofErr w:type="spellEnd"/>
+      <w:r>
+        <w:rPr>
+          <w:rFonts w:hint="eastAsia"/>
+          <w:color w:val="000000" w:themeColor="text1"/>
+          <w:sz w:val="22"/>
+        </w:rPr>
+        <w:t xml:space="preserve"> / </w:t>
+      </w:r>
+      <w:proofErr w:type="spellStart"/>
+      <w:r>
+        <w:rPr>
+          <w:rFonts w:hint="eastAsia"/>
+          <w:color w:val="000000" w:themeColor="text1"/>
+          <w:sz w:val="22"/>
+        </w:rPr>
+        <w:t>ByteArrayOutputStream</w:t>
+      </w:r>
+      <w:proofErr w:type="spellEnd"/>
+    </w:p>
+    <w:p>
+      <w:pPr>
+        <w:spacing w:after="0" w:line="240" w:lineRule="auto"/>
+        <w:jc w:val="left"/>
+        <w:rPr>
+          <w:color w:val="000000" w:themeColor="text1"/>
+          <w:sz w:val="22"/>
+        </w:rPr>
+      </w:pPr>
+      <w:r>
+        <w:rPr>
+          <w:rFonts w:hint="eastAsia"/>
+          <w:color w:val="000000" w:themeColor="text1"/>
+          <w:sz w:val="22"/>
+        </w:rPr>
+        <w:t xml:space="preserve">메모리에 </w:t>
+      </w:r>
+      <w:proofErr w:type="spellStart"/>
+      <w:r>
+        <w:rPr>
+          <w:rFonts w:hint="eastAsia"/>
+          <w:color w:val="000000" w:themeColor="text1"/>
+          <w:sz w:val="22"/>
+        </w:rPr>
+        <w:t>입출력하는데</w:t>
+      </w:r>
+      <w:proofErr w:type="spellEnd"/>
+      <w:r>
+        <w:rPr>
+          <w:rFonts w:hint="eastAsia"/>
+          <w:color w:val="000000" w:themeColor="text1"/>
+          <w:sz w:val="22"/>
+        </w:rPr>
+        <w:t xml:space="preserve"> 사용되는 </w:t>
+      </w:r>
+      <w:proofErr w:type="spellStart"/>
+      <w:r>
+        <w:rPr>
+          <w:rFonts w:hint="eastAsia"/>
+          <w:color w:val="000000" w:themeColor="text1"/>
+          <w:sz w:val="22"/>
+        </w:rPr>
+        <w:t>스트림</w:t>
+      </w:r>
+      <w:proofErr w:type="spellEnd"/>
+      <w:r>
+        <w:rPr>
+          <w:rFonts w:hint="eastAsia"/>
+          <w:color w:val="000000" w:themeColor="text1"/>
+          <w:sz w:val="22"/>
+        </w:rPr>
+        <w:t xml:space="preserve">. </w:t>
+      </w:r>
+    </w:p>
+    <w:p>
+      <w:pPr>
+        <w:spacing w:after="0" w:line="240" w:lineRule="auto"/>
+        <w:jc w:val="left"/>
+        <w:rPr>
+          <w:rFonts w:hint="eastAsia"/>
+          <w:color w:val="000000" w:themeColor="text1"/>
+          <w:sz w:val="22"/>
+        </w:rPr>
+      </w:pPr>
+      <w:r>
+        <w:rPr>
+          <w:rFonts w:hint="eastAsia"/>
+          <w:color w:val="000000" w:themeColor="text1"/>
+          <w:sz w:val="22"/>
+        </w:rPr>
+        <w:t xml:space="preserve">정확한 내용을 받기 위해서 읽어온 파일의 크기를 체크해서 넘기도록 한다. </w:t>
+      </w:r>
+    </w:p>
+    <w:p>
+      <w:pPr>
+        <w:spacing w:after="0" w:line="240" w:lineRule="auto"/>
+        <w:jc w:val="left"/>
+        <w:rPr>
+          <w:rFonts w:hint="eastAsia"/>
+          <w:color w:val="000000" w:themeColor="text1"/>
+          <w:sz w:val="22"/>
+        </w:rPr>
+      </w:pPr>
+      <w:r>
+        <w:rPr>
+          <w:color w:val="000000" w:themeColor="text1"/>
+          <w:sz w:val="22"/>
+        </w:rPr>
+        <w:lastRenderedPageBreak/>
+        <w:t>-----------------------------------</w:t>
+      </w:r>
+      <w:r>
+        <w:rPr>
+          <w:color w:val="000000" w:themeColor="text1"/>
+          <w:sz w:val="22"/>
+        </w:rPr>
+        <w:t>---</w:t>
+      </w:r>
+      <w:r>
+        <w:rPr>
+          <w:rFonts w:hint="eastAsia"/>
+          <w:color w:val="000000" w:themeColor="text1"/>
+          <w:sz w:val="22"/>
+        </w:rPr>
+        <w:t>-</w:t>
+      </w:r>
+      <w:r>
+        <w:rPr>
+          <w:color w:val="000000" w:themeColor="text1"/>
+          <w:sz w:val="22"/>
+        </w:rPr>
+        <w:t>-----------16111</w:t>
+      </w:r>
+      <w:r>
+        <w:rPr>
+          <w:rFonts w:hint="eastAsia"/>
+          <w:color w:val="000000" w:themeColor="text1"/>
+          <w:sz w:val="22"/>
+        </w:rPr>
+        <w:t>8</w:t>
+      </w:r>
+      <w:r>
+        <w:rPr>
+          <w:color w:val="000000" w:themeColor="text1"/>
+          <w:sz w:val="22"/>
+        </w:rPr>
+        <w:t>------------------</w:t>
+      </w:r>
+      <w:r>
+        <w:rPr>
+          <w:rFonts w:hint="eastAsia"/>
+          <w:color w:val="000000" w:themeColor="text1"/>
+          <w:sz w:val="22"/>
+        </w:rPr>
+        <w:t>------------</w:t>
+      </w:r>
+      <w:r>
+        <w:rPr>
+          <w:color w:val="000000" w:themeColor="text1"/>
+          <w:sz w:val="22"/>
+        </w:rPr>
+        <w:t>-----------</w:t>
+      </w:r>
+      <w:r>
+        <w:rPr>
+          <w:color w:val="000000" w:themeColor="text1"/>
+          <w:sz w:val="22"/>
+        </w:rPr>
+        <w:t>----------------</w:t>
+      </w:r>
+    </w:p>
+    <w:p>
+      <w:pPr>
+        <w:spacing w:after="0" w:line="240" w:lineRule="auto"/>
+        <w:jc w:val="left"/>
+        <w:rPr>
+          <w:b/>
+          <w:color w:val="000000" w:themeColor="text1"/>
+          <w:sz w:val="24"/>
+          <w:u w:val="single"/>
+        </w:rPr>
+      </w:pPr>
+      <w:proofErr w:type="spellStart"/>
+      <w:r>
+        <w:rPr>
+          <w:rFonts w:hint="eastAsia"/>
+          <w:b/>
+          <w:color w:val="000000" w:themeColor="text1"/>
+          <w:sz w:val="24"/>
+          <w:u w:val="single"/>
+        </w:rPr>
+        <w:t>File</w:t>
+      </w:r>
+      <w:r>
+        <w:rPr>
+          <w:rFonts w:hint="eastAsia"/>
+          <w:b/>
+          <w:color w:val="000000" w:themeColor="text1"/>
+          <w:sz w:val="24"/>
+          <w:u w:val="single"/>
+        </w:rPr>
+        <w:t>InputStream</w:t>
+      </w:r>
+      <w:proofErr w:type="spellEnd"/>
+      <w:r>
+        <w:rPr>
+          <w:rFonts w:hint="eastAsia"/>
+          <w:b/>
+          <w:color w:val="000000" w:themeColor="text1"/>
+          <w:sz w:val="24"/>
+          <w:u w:val="single"/>
+        </w:rPr>
+        <w:t xml:space="preserve"> / </w:t>
+      </w:r>
+      <w:proofErr w:type="spellStart"/>
+      <w:r>
+        <w:rPr>
+          <w:rFonts w:hint="eastAsia"/>
+          <w:b/>
+          <w:color w:val="000000" w:themeColor="text1"/>
+          <w:sz w:val="24"/>
+          <w:u w:val="single"/>
+        </w:rPr>
+        <w:t>File</w:t>
+      </w:r>
+      <w:r>
+        <w:rPr>
+          <w:rFonts w:hint="eastAsia"/>
+          <w:b/>
+          <w:color w:val="000000" w:themeColor="text1"/>
+          <w:sz w:val="24"/>
+          <w:u w:val="single"/>
+        </w:rPr>
+        <w:t>OutputStream</w:t>
+      </w:r>
+      <w:proofErr w:type="spellEnd"/>
+    </w:p>
+    <w:p>
+      <w:pPr>
+        <w:spacing w:after="0" w:line="240" w:lineRule="auto"/>
+        <w:jc w:val="left"/>
+        <w:rPr>
+          <w:rFonts w:hint="eastAsia"/>
+          <w:color w:val="000000" w:themeColor="text1"/>
+          <w:sz w:val="22"/>
+        </w:rPr>
+      </w:pPr>
+    </w:p>
+    <w:p>
+      <w:pPr>
+        <w:spacing w:after="0" w:line="240" w:lineRule="auto"/>
+        <w:jc w:val="left"/>
+        <w:rPr>
+          <w:rFonts w:hint="eastAsia"/>
+          <w:color w:val="000000" w:themeColor="text1"/>
+          <w:sz w:val="22"/>
+        </w:rPr>
+      </w:pPr>
+      <w:r>
+        <w:rPr>
+          <w:rFonts w:hint="eastAsia"/>
+          <w:color w:val="000000" w:themeColor="text1"/>
+          <w:sz w:val="22"/>
+        </w:rPr>
+        <w:t xml:space="preserve">해당 구문은 메모리에 상주하므로 close() 하여 불필요한 메모리 소비를 막는다. </w:t>
+      </w:r>
+    </w:p>
+    <w:p>
+      <w:pPr>
+        <w:spacing w:after="0" w:line="240" w:lineRule="auto"/>
+        <w:jc w:val="left"/>
+        <w:rPr>
+          <w:rFonts w:hint="eastAsia"/>
+          <w:color w:val="000000" w:themeColor="text1"/>
+          <w:sz w:val="22"/>
+        </w:rPr>
+      </w:pPr>
+      <w:r>
+        <w:rPr>
+          <w:rFonts w:hint="eastAsia"/>
+          <w:color w:val="000000" w:themeColor="text1"/>
+          <w:sz w:val="22"/>
+        </w:rPr>
+        <w:t xml:space="preserve">기본 경로에 있는 파일을 복사 할 수 있다. </w:t>
+      </w:r>
+      <w:r>
+        <w:rPr>
+          <w:rFonts w:hint="eastAsia"/>
+          <w:color w:val="000000" w:themeColor="text1"/>
+          <w:sz w:val="22"/>
+        </w:rPr>
+        <w:t>(경로를 지정할 수도 있다.)</w:t>
+      </w:r>
+    </w:p>
+    <w:p>
+      <w:pPr>
+        <w:spacing w:after="0" w:line="240" w:lineRule="auto"/>
+        <w:jc w:val="left"/>
+        <w:rPr>
+          <w:rFonts w:hint="eastAsia"/>
+          <w:color w:val="000000" w:themeColor="text1"/>
+          <w:sz w:val="22"/>
+        </w:rPr>
+      </w:pPr>
+      <w:r>
+        <w:rPr>
+          <w:rFonts w:hint="eastAsia"/>
+          <w:color w:val="000000" w:themeColor="text1"/>
+          <w:sz w:val="22"/>
+        </w:rPr>
+        <w:t xml:space="preserve">두 구문을 사용하여 </w:t>
+      </w:r>
+      <w:r>
+        <w:rPr>
+          <w:rFonts w:hint="eastAsia"/>
+          <w:color w:val="000000" w:themeColor="text1"/>
+          <w:sz w:val="22"/>
+        </w:rPr>
+        <w:t>파일</w:t>
+      </w:r>
+      <w:r>
+        <w:rPr>
+          <w:rFonts w:hint="eastAsia"/>
+          <w:color w:val="000000" w:themeColor="text1"/>
+          <w:sz w:val="22"/>
+        </w:rPr>
+        <w:t>복사를 재연</w:t>
+      </w:r>
+      <w:r>
+        <w:rPr>
+          <w:rFonts w:hint="eastAsia"/>
+          <w:color w:val="000000" w:themeColor="text1"/>
+          <w:sz w:val="22"/>
+        </w:rPr>
+        <w:t xml:space="preserve">할 수 있다. </w:t>
+      </w:r>
       <w:bookmarkStart w:id="1" w:name="_GoBack"/>
       <w:bookmarkEnd w:id="1"/>
     </w:p>
@@ -60508,29 +62520,26 @@
         <w:spacing w:after="0" w:line="240" w:lineRule="auto"/>
         <w:jc w:val="left"/>
         <w:rPr>
-          <w:rFonts w:hint="eastAsia"/>
-          <w:color w:val="000000" w:themeColor="text1"/>
-          <w:sz w:val="22"/>
-        </w:rPr>
-      </w:pPr>
-    </w:p>
-    <w:p>
-      <w:pPr>
-        <w:spacing w:after="0" w:line="240" w:lineRule="auto"/>
-        <w:jc w:val="left"/>
-        <w:rPr>
-          <w:rFonts w:hint="eastAsia"/>
-          <w:color w:val="000000" w:themeColor="text1"/>
-          <w:sz w:val="22"/>
-        </w:rPr>
-      </w:pPr>
-    </w:p>
-    <w:p>
-      <w:pPr>
-        <w:spacing w:after="0" w:line="240" w:lineRule="auto"/>
-        <w:jc w:val="left"/>
-        <w:rPr>
-          <w:rFonts w:hint="eastAsia"/>
+          <w:color w:val="000000" w:themeColor="text1"/>
+          <w:sz w:val="22"/>
+        </w:rPr>
+      </w:pPr>
+    </w:p>
+    <w:p>
+      <w:pPr>
+        <w:spacing w:after="0" w:line="240" w:lineRule="auto"/>
+        <w:jc w:val="left"/>
+        <w:rPr>
+          <w:color w:val="000000" w:themeColor="text1"/>
+          <w:sz w:val="22"/>
+        </w:rPr>
+      </w:pPr>
+    </w:p>
+    <w:p>
+      <w:pPr>
+        <w:spacing w:after="0" w:line="240" w:lineRule="auto"/>
+        <w:jc w:val="left"/>
+        <w:rPr>
           <w:color w:val="000000" w:themeColor="text1"/>
           <w:sz w:val="22"/>
         </w:rPr>
@@ -64346,7 +66355,7 @@
 </file>
 
 <file path=customXml/itemProps1.xml><?xml version="1.0" encoding="utf-8"?>
-<ds:datastoreItem xmlns:ds="http://schemas.openxmlformats.org/officeDocument/2006/customXml" ds:itemID="{EB531B6B-F42C-4212-9B80-A6BF514B8F76}">
+<ds:datastoreItem xmlns:ds="http://schemas.openxmlformats.org/officeDocument/2006/customXml" ds:itemID="{2834962E-824A-4EF7-8154-F55B88F4BDA1}">
   <ds:schemaRefs>
     <ds:schemaRef ds:uri="http://schemas.openxmlformats.org/officeDocument/2006/bibliography"/>
   </ds:schemaRefs>

</xml_diff>